<commit_message>
Update 7-0 --> 7-3
</commit_message>
<xml_diff>
--- a/videos/7-0-Cloud_text.docx
+++ b/videos/7-0-Cloud_text.docx
@@ -1,6 +1,6 @@
 
 <file path=word/document.xml><?xml version="1.0" encoding="utf-8"?>
-<w:document xmlns:wpc="http://schemas.microsoft.com/office/word/2010/wordprocessingCanvas" xmlns:cx="http://schemas.microsoft.com/office/drawing/2014/chartex" xmlns:cx1="http://schemas.microsoft.com/office/drawing/2015/9/8/chartex" xmlns:cx2="http://schemas.microsoft.com/office/drawing/2015/10/21/chartex" xmlns:cx3="http://schemas.microsoft.com/office/drawing/2016/5/9/chartex" xmlns:cx4="http://schemas.microsoft.com/office/drawing/2016/5/10/chartex" xmlns:cx5="http://schemas.microsoft.com/office/drawing/2016/5/11/chartex" xmlns:cx6="http://schemas.microsoft.com/office/drawing/2016/5/12/chartex" xmlns:cx7="http://schemas.microsoft.com/office/drawing/2016/5/13/chartex" xmlns:cx8="http://schemas.microsoft.com/office/drawing/2016/5/14/chartex" xmlns:mc="http://schemas.openxmlformats.org/markup-compatibility/2006" xmlns:aink="http://schemas.microsoft.com/office/drawing/2016/ink" xmlns:am3d="http://schemas.microsoft.com/office/drawing/2017/model3d" xmlns:o="urn:schemas-microsoft-com:office:office" xmlns:r="http://schemas.openxmlformats.org/officeDocument/2006/relationships" xmlns:m="http://schemas.openxmlformats.org/officeDocument/2006/math" xmlns:v="urn:schemas-microsoft-com:vml" xmlns:wp14="http://schemas.microsoft.com/office/word/2010/wordprocessingDrawing" xmlns:wp="http://schemas.openxmlformats.org/drawingml/2006/wordprocessingDrawing" xmlns:w10="urn:schemas-microsoft-com:office:word" xmlns:w="http://schemas.openxmlformats.org/wordprocessingml/2006/main" xmlns:w14="http://schemas.microsoft.com/office/word/2010/wordml" xmlns:w15="http://schemas.microsoft.com/office/word/2012/wordml" xmlns:w16cid="http://schemas.microsoft.com/office/word/2016/wordml/cid" xmlns:w16se="http://schemas.microsoft.com/office/word/2015/wordml/symex" xmlns:wpg="http://schemas.microsoft.com/office/word/2010/wordprocessingGroup" xmlns:wpi="http://schemas.microsoft.com/office/word/2010/wordprocessingInk" xmlns:wne="http://schemas.microsoft.com/office/word/2006/wordml" xmlns:wps="http://schemas.microsoft.com/office/word/2010/wordprocessingShape" mc:Ignorable="w14 w15 w16se w16cid wp14">
+<w:document xmlns:wpc="http://schemas.microsoft.com/office/word/2010/wordprocessingCanvas" xmlns:mo="http://schemas.microsoft.com/office/mac/office/2008/main" xmlns:mc="http://schemas.openxmlformats.org/markup-compatibility/2006" xmlns:mv="urn:schemas-microsoft-com:mac:vml" xmlns:o="urn:schemas-microsoft-com:office:office" xmlns:r="http://schemas.openxmlformats.org/officeDocument/2006/relationships" xmlns:m="http://schemas.openxmlformats.org/officeDocument/2006/math" xmlns:v="urn:schemas-microsoft-com:vml" xmlns:wp14="http://schemas.microsoft.com/office/word/2010/wordprocessingDrawing" xmlns:wp="http://schemas.openxmlformats.org/drawingml/2006/wordprocessingDrawing" xmlns:w10="urn:schemas-microsoft-com:office:word" xmlns:w="http://schemas.openxmlformats.org/wordprocessingml/2006/main" xmlns:w14="http://schemas.microsoft.com/office/word/2010/wordml" xmlns:w15="http://schemas.microsoft.com/office/word/2012/wordml" xmlns:wpg="http://schemas.microsoft.com/office/word/2010/wordprocessingGroup" xmlns:wpi="http://schemas.microsoft.com/office/word/2010/wordprocessingInk" xmlns:wne="http://schemas.microsoft.com/office/word/2006/wordml" xmlns:wps="http://schemas.microsoft.com/office/word/2010/wordprocessingShape" mc:Ignorable="w14 w15 wp14">
   <w:body>
     <w:p>
       <w:pPr>
@@ -61,8 +61,6 @@
         </w:rPr>
         <w:t>ideo 7</w:t>
       </w:r>
-      <w:bookmarkStart w:id="0" w:name="_GoBack"/>
-      <w:bookmarkEnd w:id="0"/>
       <w:r>
         <w:rPr>
           <w:rFonts w:ascii="Arial" w:hAnsi="Arial" w:cs="Arial"/>
@@ -94,13 +92,13 @@
         <w:rPr>
           <w:rFonts w:ascii="Calibri" w:hAnsi="Calibri"/>
         </w:rPr>
-        <w:t>,</w:t>
-      </w:r>
-      <w:r>
-        <w:rPr>
-          <w:rFonts w:ascii="Calibri" w:hAnsi="Calibri"/>
-        </w:rPr>
-        <w:t xml:space="preserve"> Senior Vice President of Technical Staff for Solutions and Software at Cypress Semiconductor. Welcome to Chapter </w:t>
+        <w:t xml:space="preserve">. </w:t>
+      </w:r>
+      <w:r>
+        <w:rPr>
+          <w:rFonts w:ascii="Calibri" w:hAnsi="Calibri"/>
+        </w:rPr>
+        <w:t xml:space="preserve">Welcome to Chapter </w:t>
       </w:r>
       <w:r>
         <w:rPr>
@@ -142,7 +140,19 @@
         <w:rPr>
           <w:rFonts w:ascii="Calibri" w:hAnsi="Calibri"/>
         </w:rPr>
-        <w:t xml:space="preserve">chapter we talked about how data is sent over WiFi using TCP/IP sockets. That's good to understand, but when you really talk to the Cloud you usually use a higher-level Cloud protocol such as HTTP, MQTT, AMQP or </w:t>
+        <w:t xml:space="preserve">chapter we talked about how data is sent over WiFi using TCP/IP sockets. That's good to understand, but when you really talk to the Cloud you </w:t>
+      </w:r>
+      <w:r>
+        <w:rPr>
+          <w:rFonts w:ascii="Calibri" w:hAnsi="Calibri"/>
+        </w:rPr>
+        <w:t xml:space="preserve">always </w:t>
+      </w:r>
+      <w:r>
+        <w:rPr>
+          <w:rFonts w:ascii="Calibri" w:hAnsi="Calibri"/>
+        </w:rPr>
+        <w:t xml:space="preserve">use a higher-level Cloud protocol such as HTTP, MQTT, AMQP or </w:t>
       </w:r>
       <w:proofErr w:type="spellStart"/>
       <w:r>
@@ -356,9 +366,97 @@
         <w:rPr>
           <w:rFonts w:ascii="Calibri" w:hAnsi="Calibri"/>
         </w:rPr>
-        <w:t xml:space="preserve">There are four main application layer protocols used to access the Cloud. They are: HTTP, MQTT, AMQP, and </w:t>
+        <w:t xml:space="preserve">Obviously, you can build your own cloud… and many people do.  But, there is a reason why Jeff Bezos is the richest man in the world… and that is because Amazon is really </w:t>
       </w:r>
       <w:proofErr w:type="spellStart"/>
+      <w:proofErr w:type="gramStart"/>
+      <w:r>
+        <w:rPr>
+          <w:rFonts w:ascii="Calibri" w:hAnsi="Calibri"/>
+        </w:rPr>
+        <w:t>really</w:t>
+      </w:r>
+      <w:proofErr w:type="spellEnd"/>
+      <w:r>
+        <w:rPr>
+          <w:rFonts w:ascii="Calibri" w:hAnsi="Calibri"/>
+        </w:rPr>
+        <w:t xml:space="preserve"> good</w:t>
+      </w:r>
+      <w:proofErr w:type="gramEnd"/>
+      <w:r>
+        <w:rPr>
+          <w:rFonts w:ascii="Calibri" w:hAnsi="Calibri"/>
+        </w:rPr>
+        <w:t xml:space="preserve"> at cloud services.</w:t>
+      </w:r>
+    </w:p>
+    <w:p>
+      <w:pPr>
+        <w:rPr>
+          <w:rFonts w:ascii="Calibri" w:hAnsi="Calibri"/>
+        </w:rPr>
+      </w:pPr>
+    </w:p>
+    <w:p>
+      <w:pPr>
+        <w:rPr>
+          <w:rFonts w:ascii="Calibri" w:hAnsi="Calibri"/>
+        </w:rPr>
+      </w:pPr>
+      <w:r>
+        <w:rPr>
+          <w:rFonts w:ascii="Calibri" w:hAnsi="Calibri"/>
+        </w:rPr>
+        <w:t>So, how do you hook to the cloud?  Well, t</w:t>
+      </w:r>
+      <w:r>
+        <w:rPr>
+          <w:rFonts w:ascii="Calibri" w:hAnsi="Calibri"/>
+        </w:rPr>
+        <w:t xml:space="preserve">here are </w:t>
+      </w:r>
+      <w:proofErr w:type="gramStart"/>
+      <w:r>
+        <w:rPr>
+          <w:rFonts w:ascii="Calibri" w:hAnsi="Calibri"/>
+        </w:rPr>
+        <w:t>really just</w:t>
+      </w:r>
+      <w:proofErr w:type="gramEnd"/>
+      <w:r>
+        <w:rPr>
+          <w:rFonts w:ascii="Calibri" w:hAnsi="Calibri"/>
+        </w:rPr>
+        <w:t xml:space="preserve"> </w:t>
+      </w:r>
+      <w:r>
+        <w:rPr>
+          <w:rFonts w:ascii="Calibri" w:hAnsi="Calibri"/>
+        </w:rPr>
+        <w:t xml:space="preserve">four main application layer protocols used to access the Cloud. </w:t>
+      </w:r>
+      <w:proofErr w:type="gramStart"/>
+      <w:r>
+        <w:rPr>
+          <w:rFonts w:ascii="Calibri" w:hAnsi="Calibri"/>
+        </w:rPr>
+        <w:t xml:space="preserve">Specifically </w:t>
+      </w:r>
+      <w:r>
+        <w:rPr>
+          <w:rFonts w:ascii="Calibri" w:hAnsi="Calibri"/>
+        </w:rPr>
+        <w:t>:</w:t>
+      </w:r>
+      <w:proofErr w:type="gramEnd"/>
+      <w:r>
+        <w:rPr>
+          <w:rFonts w:ascii="Calibri" w:hAnsi="Calibri"/>
+        </w:rPr>
+        <w:t xml:space="preserve"> HTTP, MQTT, AMQP, and </w:t>
+      </w:r>
+      <w:proofErr w:type="spellStart"/>
       <w:r>
         <w:rPr>
           <w:rFonts w:ascii="Calibri" w:hAnsi="Calibri"/>
@@ -382,7 +480,43 @@
         <w:rPr>
           <w:rFonts w:ascii="Calibri" w:hAnsi="Calibri"/>
         </w:rPr>
-        <w:t>. I'll talk about each one very briefly now and then dive into details of HTTP and MQTT in chapters 7B and 7C.</w:t>
+        <w:t xml:space="preserve">. </w:t>
+      </w:r>
+      <w:r>
+        <w:rPr>
+          <w:rFonts w:ascii="Calibri" w:hAnsi="Calibri"/>
+        </w:rPr>
+        <w:t xml:space="preserve">WICED support all four of them.  </w:t>
+      </w:r>
+      <w:r>
+        <w:rPr>
+          <w:rFonts w:ascii="Calibri" w:hAnsi="Calibri"/>
+        </w:rPr>
+        <w:t>I'll talk about each one briefly now and</w:t>
+      </w:r>
+      <w:r>
+        <w:rPr>
+          <w:rFonts w:ascii="Calibri" w:hAnsi="Calibri"/>
+        </w:rPr>
+        <w:t xml:space="preserve"> then dive into details of </w:t>
+      </w:r>
+      <w:r>
+        <w:rPr>
+          <w:rFonts w:ascii="Calibri" w:hAnsi="Calibri"/>
+        </w:rPr>
+        <w:t>in chapters 7B</w:t>
+      </w:r>
+      <w:r>
+        <w:rPr>
+          <w:rFonts w:ascii="Calibri" w:hAnsi="Calibri"/>
+        </w:rPr>
+        <w:t xml:space="preserve"> through 7E</w:t>
+      </w:r>
+      <w:r>
+        <w:rPr>
+          <w:rFonts w:ascii="Calibri" w:hAnsi="Calibri"/>
+        </w:rPr>
+        <w:t>.</w:t>
       </w:r>
     </w:p>
     <w:p>
@@ -406,206 +540,269 @@
           <w:b/>
           <w:u w:val="single"/>
         </w:rPr>
-        <w:t>HTPP</w:t>
-      </w:r>
-    </w:p>
-    <w:p>
-      <w:pPr>
-        <w:rPr>
-          <w:rFonts w:ascii="Calibri" w:hAnsi="Calibri"/>
-        </w:rPr>
-      </w:pPr>
-    </w:p>
-    <w:p>
-      <w:pPr>
-        <w:rPr>
-          <w:rFonts w:ascii="Calibri" w:hAnsi="Calibri"/>
-        </w:rPr>
-      </w:pPr>
-      <w:r>
-        <w:rPr>
-          <w:rFonts w:ascii="Calibri" w:hAnsi="Calibri"/>
-        </w:rPr>
-        <w:t xml:space="preserve">The first protocol is </w:t>
-      </w:r>
-      <w:r>
-        <w:rPr>
-          <w:rFonts w:ascii="Calibri" w:hAnsi="Calibri"/>
-        </w:rPr>
-        <w:t>HTTP</w:t>
-      </w:r>
-      <w:r>
-        <w:rPr>
-          <w:rFonts w:ascii="Calibri" w:hAnsi="Calibri"/>
-        </w:rPr>
-        <w:t>,</w:t>
-      </w:r>
-      <w:r>
-        <w:rPr>
-          <w:rFonts w:ascii="Calibri" w:hAnsi="Calibri"/>
-        </w:rPr>
-        <w:t xml:space="preserve"> </w:t>
-      </w:r>
-      <w:r>
-        <w:rPr>
-          <w:rFonts w:ascii="Calibri" w:hAnsi="Calibri"/>
-        </w:rPr>
-        <w:t xml:space="preserve">which </w:t>
-      </w:r>
-      <w:r>
-        <w:rPr>
-          <w:rFonts w:ascii="Calibri" w:hAnsi="Calibri"/>
-        </w:rPr>
-        <w:t xml:space="preserve">stands for Hyper Text Transfer Protocol. It is a text-based protocol that operates over TCP sockets. It can perform 9 functions </w:t>
-      </w:r>
-      <w:r>
-        <w:rPr>
-          <w:rFonts w:ascii="Calibri" w:hAnsi="Calibri"/>
-        </w:rPr>
-        <w:t xml:space="preserve">– also called methods or verbs - </w:t>
-      </w:r>
-      <w:r>
-        <w:rPr>
-          <w:rFonts w:ascii="Calibri" w:hAnsi="Calibri"/>
-        </w:rPr>
-        <w:t>as shown here, but most of the time an IoT device will use "GET" to request data from the cloud and "POST" to send data to the cloud.</w:t>
-      </w:r>
-    </w:p>
-    <w:p>
-      <w:pPr>
-        <w:rPr>
-          <w:rFonts w:ascii="Calibri" w:hAnsi="Calibri"/>
-        </w:rPr>
-      </w:pPr>
-    </w:p>
-    <w:p>
-      <w:pPr>
-        <w:rPr>
-          <w:rFonts w:ascii="Calibri" w:hAnsi="Calibri"/>
-        </w:rPr>
-      </w:pPr>
-      <w:r>
-        <w:rPr>
-          <w:rFonts w:ascii="Calibri" w:hAnsi="Calibri"/>
-        </w:rPr>
-        <w:t xml:space="preserve">To use any of these commands, you open a TCP socket typically to port 80 – or port 443 for secure HTTP which is denoted as HTTPS – then you send a request, and the server sends a </w:t>
-      </w:r>
-      <w:r>
-        <w:rPr>
-          <w:rFonts w:ascii="Calibri" w:hAnsi="Calibri"/>
-        </w:rPr>
-        <w:t>response</w:t>
-      </w:r>
-      <w:r>
-        <w:rPr>
-          <w:rFonts w:ascii="Calibri" w:hAnsi="Calibri"/>
-        </w:rPr>
-        <w:t xml:space="preserve">. All HTTP communication is done this way – a client – which can be an IoT device, a web browser, etc. -  sends a request and the server sends a </w:t>
-      </w:r>
-      <w:r>
-        <w:rPr>
-          <w:rFonts w:ascii="Calibri" w:hAnsi="Calibri"/>
-        </w:rPr>
-        <w:t>response</w:t>
-      </w:r>
-      <w:r>
-        <w:rPr>
-          <w:rFonts w:ascii="Calibri" w:hAnsi="Calibri"/>
-        </w:rPr>
-        <w:t>.</w:t>
-      </w:r>
-    </w:p>
-    <w:p>
-      <w:pPr>
-        <w:rPr>
-          <w:rFonts w:ascii="Calibri" w:hAnsi="Calibri"/>
-        </w:rPr>
-      </w:pPr>
-    </w:p>
-    <w:p>
-      <w:pPr>
-        <w:rPr>
-          <w:rFonts w:ascii="Calibri" w:hAnsi="Calibri"/>
-        </w:rPr>
-      </w:pPr>
-      <w:r>
-        <w:rPr>
-          <w:rFonts w:ascii="Calibri" w:hAnsi="Calibri"/>
-        </w:rPr>
-        <w:t xml:space="preserve">The requests and </w:t>
-      </w:r>
-      <w:r>
-        <w:rPr>
-          <w:rFonts w:ascii="Calibri" w:hAnsi="Calibri"/>
-        </w:rPr>
-        <w:t>responses</w:t>
-      </w:r>
-      <w:r>
-        <w:rPr>
-          <w:rFonts w:ascii="Calibri" w:hAnsi="Calibri"/>
-        </w:rPr>
-        <w:t xml:space="preserve"> are text-based strings that can contain various types of data such as HTML, JSON, </w:t>
-      </w:r>
-      <w:r>
-        <w:rPr>
-          <w:rFonts w:ascii="Calibri" w:hAnsi="Calibri"/>
-        </w:rPr>
-        <w:t xml:space="preserve">JPEG images, and so on. I'll show you exactly what the requests and </w:t>
-      </w:r>
-      <w:r>
-        <w:rPr>
-          <w:rFonts w:ascii="Calibri" w:hAnsi="Calibri"/>
-        </w:rPr>
-        <w:t>resposes</w:t>
-      </w:r>
-      <w:r>
-        <w:rPr>
-          <w:rFonts w:ascii="Calibri" w:hAnsi="Calibri"/>
-        </w:rPr>
-        <w:t xml:space="preserve"> look like in the next set of videos.</w:t>
-      </w:r>
-    </w:p>
-    <w:p>
-      <w:pPr>
-        <w:rPr>
-          <w:rFonts w:ascii="Calibri" w:hAnsi="Calibri"/>
-        </w:rPr>
-      </w:pPr>
-    </w:p>
-    <w:p>
-      <w:pPr>
-        <w:rPr>
-          <w:rFonts w:ascii="Calibri" w:hAnsi="Calibri"/>
-        </w:rPr>
-      </w:pPr>
-      <w:r>
-        <w:rPr>
-          <w:rFonts w:ascii="Calibri" w:hAnsi="Calibri"/>
-        </w:rPr>
-        <w:t>It is possible (and semi-common) to build IoT devices that use HTTP to "POST" and "PUT" data to/from the Cloud. However, HTTP has a lot of overhead, so it is slowly being displaced by other protocols that are more suited to IoT.</w:t>
-      </w:r>
-    </w:p>
-    <w:p>
-      <w:pPr>
-        <w:rPr>
-          <w:rFonts w:ascii="Calibri" w:hAnsi="Calibri"/>
-        </w:rPr>
-      </w:pPr>
-    </w:p>
-    <w:p>
-      <w:pPr>
+        <w:t>HT</w:t>
+      </w:r>
+      <w:r>
         <w:rPr>
           <w:rFonts w:ascii="Calibri" w:hAnsi="Calibri"/>
           <w:b/>
           <w:u w:val="single"/>
         </w:rPr>
-      </w:pPr>
+        <w:t>T</w:t>
+      </w:r>
       <w:r>
         <w:rPr>
           <w:rFonts w:ascii="Calibri" w:hAnsi="Calibri"/>
           <w:b/>
           <w:u w:val="single"/>
         </w:rPr>
+        <w:t>P</w:t>
+      </w:r>
+    </w:p>
+    <w:p>
+      <w:pPr>
+        <w:rPr>
+          <w:rFonts w:ascii="Calibri" w:hAnsi="Calibri"/>
+        </w:rPr>
+      </w:pPr>
+    </w:p>
+    <w:p>
+      <w:pPr>
+        <w:rPr>
+          <w:rFonts w:ascii="Calibri" w:hAnsi="Calibri"/>
+        </w:rPr>
+      </w:pPr>
+      <w:r>
+        <w:rPr>
+          <w:rFonts w:ascii="Calibri" w:hAnsi="Calibri"/>
+        </w:rPr>
+        <w:lastRenderedPageBreak/>
+        <w:t xml:space="preserve">The </w:t>
+      </w:r>
+      <w:r>
+        <w:rPr>
+          <w:rFonts w:ascii="Calibri" w:hAnsi="Calibri"/>
+        </w:rPr>
+        <w:t>original and most common Cloud</w:t>
+      </w:r>
+      <w:r>
+        <w:rPr>
+          <w:rFonts w:ascii="Calibri" w:hAnsi="Calibri"/>
+        </w:rPr>
+        <w:t xml:space="preserve"> protocol is </w:t>
+      </w:r>
+      <w:r>
+        <w:rPr>
+          <w:rFonts w:ascii="Calibri" w:hAnsi="Calibri"/>
+        </w:rPr>
+        <w:t>HTTP</w:t>
+      </w:r>
+      <w:r>
+        <w:rPr>
+          <w:rFonts w:ascii="Calibri" w:hAnsi="Calibri"/>
+        </w:rPr>
+        <w:t>,</w:t>
+      </w:r>
+      <w:r>
+        <w:rPr>
+          <w:rFonts w:ascii="Calibri" w:hAnsi="Calibri"/>
+        </w:rPr>
+        <w:t xml:space="preserve"> </w:t>
+      </w:r>
+      <w:r>
+        <w:rPr>
+          <w:rFonts w:ascii="Calibri" w:hAnsi="Calibri"/>
+        </w:rPr>
+        <w:t xml:space="preserve">which </w:t>
+      </w:r>
+      <w:r>
+        <w:rPr>
+          <w:rFonts w:ascii="Calibri" w:hAnsi="Calibri"/>
+        </w:rPr>
+        <w:t xml:space="preserve">stands for Hyper Text Transfer Protocol. It is a text-based protocol that operates over TCP sockets. It can perform 9 functions </w:t>
+      </w:r>
+      <w:r>
+        <w:rPr>
+          <w:rFonts w:ascii="Calibri" w:hAnsi="Calibri"/>
+        </w:rPr>
+        <w:t xml:space="preserve">– also called methods or verbs - </w:t>
+      </w:r>
+      <w:r>
+        <w:rPr>
+          <w:rFonts w:ascii="Calibri" w:hAnsi="Calibri"/>
+        </w:rPr>
+        <w:t>as shown here, but most of the time an IoT device will use "GET" to request data from the cloud and "POST" to send data to the cloud.</w:t>
+      </w:r>
+    </w:p>
+    <w:p>
+      <w:pPr>
+        <w:rPr>
+          <w:rFonts w:ascii="Calibri" w:hAnsi="Calibri"/>
+        </w:rPr>
+      </w:pPr>
+    </w:p>
+    <w:p>
+      <w:pPr>
+        <w:rPr>
+          <w:rFonts w:ascii="Calibri" w:hAnsi="Calibri"/>
+        </w:rPr>
+      </w:pPr>
+      <w:r>
+        <w:rPr>
+          <w:rFonts w:ascii="Calibri" w:hAnsi="Calibri"/>
+        </w:rPr>
+        <w:t xml:space="preserve">To use any of these commands, you open a TCP socket typically to port 80 – or port 443 for secure HTTP which is denoted as HTTPS – then you send a request, and the server sends a </w:t>
+      </w:r>
+      <w:r>
+        <w:rPr>
+          <w:rFonts w:ascii="Calibri" w:hAnsi="Calibri"/>
+        </w:rPr>
+        <w:t>response</w:t>
+      </w:r>
+      <w:r>
+        <w:rPr>
+          <w:rFonts w:ascii="Calibri" w:hAnsi="Calibri"/>
+        </w:rPr>
+        <w:t xml:space="preserve">. All HTTP communication is done this way – a client – which can be an IoT device, a web browser, etc. -  sends a request and the server sends a </w:t>
+      </w:r>
+      <w:r>
+        <w:rPr>
+          <w:rFonts w:ascii="Calibri" w:hAnsi="Calibri"/>
+        </w:rPr>
+        <w:t>response</w:t>
+      </w:r>
+      <w:r>
+        <w:rPr>
+          <w:rFonts w:ascii="Calibri" w:hAnsi="Calibri"/>
+        </w:rPr>
+        <w:t>.</w:t>
+      </w:r>
+    </w:p>
+    <w:p>
+      <w:pPr>
+        <w:rPr>
+          <w:rFonts w:ascii="Calibri" w:hAnsi="Calibri"/>
+        </w:rPr>
+      </w:pPr>
+    </w:p>
+    <w:p>
+      <w:pPr>
+        <w:rPr>
+          <w:rFonts w:ascii="Calibri" w:hAnsi="Calibri"/>
+        </w:rPr>
+      </w:pPr>
+      <w:r>
+        <w:rPr>
+          <w:rFonts w:ascii="Calibri" w:hAnsi="Calibri"/>
+        </w:rPr>
+        <w:t xml:space="preserve">The requests and </w:t>
+      </w:r>
+      <w:r>
+        <w:rPr>
+          <w:rFonts w:ascii="Calibri" w:hAnsi="Calibri"/>
+        </w:rPr>
+        <w:t>responses</w:t>
+      </w:r>
+      <w:r>
+        <w:rPr>
+          <w:rFonts w:ascii="Calibri" w:hAnsi="Calibri"/>
+        </w:rPr>
+        <w:t xml:space="preserve"> are text-based strings that can contain various types of data such as HTML, JSON, </w:t>
+      </w:r>
+      <w:r>
+        <w:rPr>
+          <w:rFonts w:ascii="Calibri" w:hAnsi="Calibri"/>
+        </w:rPr>
+        <w:t xml:space="preserve">JPEG images, and so on. I'll show you exactly what the requests and </w:t>
+      </w:r>
+      <w:r>
+        <w:rPr>
+          <w:rFonts w:ascii="Calibri" w:hAnsi="Calibri"/>
+        </w:rPr>
+        <w:t>resposes</w:t>
+      </w:r>
+      <w:r>
+        <w:rPr>
+          <w:rFonts w:ascii="Calibri" w:hAnsi="Calibri"/>
+        </w:rPr>
+        <w:t xml:space="preserve"> look like in the next set of videos.</w:t>
+      </w:r>
+    </w:p>
+    <w:p>
+      <w:pPr>
+        <w:rPr>
+          <w:rFonts w:ascii="Calibri" w:hAnsi="Calibri"/>
+        </w:rPr>
+      </w:pPr>
+    </w:p>
+    <w:p>
+      <w:pPr>
+        <w:rPr>
+          <w:rFonts w:ascii="Calibri" w:hAnsi="Calibri"/>
+        </w:rPr>
+      </w:pPr>
+      <w:r>
+        <w:rPr>
+          <w:rFonts w:ascii="Calibri" w:hAnsi="Calibri"/>
+        </w:rPr>
+        <w:t xml:space="preserve">It is possible (and common) to build </w:t>
+      </w:r>
+      <w:proofErr w:type="spellStart"/>
+      <w:r>
+        <w:rPr>
+          <w:rFonts w:ascii="Calibri" w:hAnsi="Calibri"/>
+        </w:rPr>
+        <w:t>IoT</w:t>
+      </w:r>
+      <w:proofErr w:type="spellEnd"/>
+      <w:r>
+        <w:rPr>
+          <w:rFonts w:ascii="Calibri" w:hAnsi="Calibri"/>
+        </w:rPr>
+        <w:t xml:space="preserve"> devices that use HTTP to "POST" and "PUT" data to/from the Cloud. However, HTTP has a lot of overhead, so it is slowly being displaced by other protocols that are more suited to </w:t>
+      </w:r>
+      <w:proofErr w:type="spellStart"/>
+      <w:r>
+        <w:rPr>
+          <w:rFonts w:ascii="Calibri" w:hAnsi="Calibri"/>
+        </w:rPr>
+        <w:t>IoT</w:t>
+      </w:r>
+      <w:proofErr w:type="spellEnd"/>
+      <w:r>
+        <w:rPr>
+          <w:rFonts w:ascii="Calibri" w:hAnsi="Calibri"/>
+        </w:rPr>
+        <w:t>.</w:t>
+      </w:r>
+      <w:r>
+        <w:rPr>
+          <w:rFonts w:ascii="Calibri" w:hAnsi="Calibri"/>
+        </w:rPr>
+        <w:t xml:space="preserve">  The reason that HTTP is so wide spread is that it was the original “cloud” protocol and there is a significant amount of infrastructure build up around support it.</w:t>
+      </w:r>
+    </w:p>
+    <w:p>
+      <w:pPr>
+        <w:rPr>
+          <w:rFonts w:ascii="Calibri" w:hAnsi="Calibri"/>
+        </w:rPr>
+      </w:pPr>
+    </w:p>
+    <w:p>
+      <w:pPr>
+        <w:rPr>
+          <w:rFonts w:ascii="Calibri" w:hAnsi="Calibri"/>
+          <w:b/>
+          <w:u w:val="single"/>
+        </w:rPr>
+      </w:pPr>
+      <w:r>
+        <w:rPr>
+          <w:rFonts w:ascii="Calibri" w:hAnsi="Calibri"/>
+          <w:b/>
+          <w:u w:val="single"/>
+        </w:rPr>
         <w:t>MQTT</w:t>
       </w:r>
     </w:p>
@@ -700,7 +897,13 @@
       </w:r>
       <w:proofErr w:type="spellEnd"/>
       <w:r>
-        <w:t>/temperature. The name can be just about anything you want but by convention hierarchy is denoted by slashes in the name.</w:t>
+        <w:t>/temperature. The name can be just about anything you want but by convention</w:t>
+      </w:r>
+      <w:r>
+        <w:t>,</w:t>
+      </w:r>
+      <w:r>
+        <w:t xml:space="preserve"> hierarchy is denoted by slashes in the name.</w:t>
       </w:r>
     </w:p>
     <w:p/>
@@ -761,6 +964,7 @@
         <w:rPr>
           <w:rFonts w:ascii="Calibri" w:hAnsi="Calibri"/>
         </w:rPr>
+        <w:lastRenderedPageBreak/>
         <w:t>MQTT provides 3 levels of Quality of Service or QOS. They are:</w:t>
       </w:r>
     </w:p>
@@ -822,7 +1026,6 @@
         <w:rPr>
           <w:rFonts w:ascii="Calibri" w:hAnsi="Calibri"/>
         </w:rPr>
-        <w:lastRenderedPageBreak/>
         <w:t>Level 2 which is exactly once, meaning every message will be delivered exactly one time</w:t>
       </w:r>
     </w:p>
@@ -834,14 +1037,67 @@
       </w:pPr>
     </w:p>
     <w:p>
-      <w:r>
-        <w:t>MQTT operates on TCP Ports 1883 for non-secure and 8883 for secure (TLS).</w:t>
+      <w:pPr>
+        <w:rPr>
+          <w:rFonts w:ascii="Calibri" w:hAnsi="Calibri"/>
+        </w:rPr>
+      </w:pPr>
+      <w:r>
+        <w:rPr>
+          <w:rFonts w:ascii="Calibri" w:hAnsi="Calibri"/>
+        </w:rPr>
+        <w:t>Where HTTP is a one to one relationship prot</w:t>
+      </w:r>
+      <w:r>
+        <w:rPr>
+          <w:rFonts w:ascii="Calibri" w:hAnsi="Calibri"/>
+        </w:rPr>
+        <w:t>ocol, a client talks to a server</w:t>
+      </w:r>
+      <w:r>
+        <w:rPr>
+          <w:rFonts w:ascii="Calibri" w:hAnsi="Calibri"/>
+        </w:rPr>
+        <w:t>.  MQQT</w:t>
+      </w:r>
+      <w:r>
+        <w:rPr>
+          <w:rFonts w:ascii="Calibri" w:hAnsi="Calibri"/>
+        </w:rPr>
+        <w:t xml:space="preserve"> is a many to many relationship which gives you all kinds of interesting options to build systems.</w:t>
       </w:r>
     </w:p>
     <w:p/>
     <w:p>
       <w:r>
-        <w:t>Cloud providers that support MQTT include Amazon AWS and IBM Bluemix.</w:t>
+        <w:t xml:space="preserve">As with HTTP, MQTT supports </w:t>
+      </w:r>
+      <w:r>
+        <w:t>both n</w:t>
+      </w:r>
+      <w:r>
+        <w:t>on-secure as well as secure connections</w:t>
+      </w:r>
+      <w:r>
+        <w:t>, but</w:t>
+      </w:r>
+      <w:r>
+        <w:t xml:space="preserve"> on port 1883 and 8883 respectively</w:t>
+      </w:r>
+    </w:p>
+    <w:p/>
+    <w:p>
+      <w:r>
+        <w:t xml:space="preserve">There are a bunch of </w:t>
+      </w:r>
+      <w:r>
+        <w:t>Cloud pro</w:t>
+      </w:r>
+      <w:r>
+        <w:t>viders that support MQTT including</w:t>
+      </w:r>
+      <w:r>
+        <w:t xml:space="preserve"> Amazon AWS and IBM Bluemix.</w:t>
       </w:r>
     </w:p>
     <w:p>
@@ -899,11 +1155,9 @@
       <w:r>
         <w:t xml:space="preserve"> application layer protocol designed to efficiently support a wide variety of messaging applications and communication patterns. It provides flow controlled, message-oriented communication with message-delivery guarantees </w:t>
       </w:r>
-      <w:proofErr w:type="gramStart"/>
-      <w:r>
-        <w:t>similar to</w:t>
-      </w:r>
-      <w:proofErr w:type="gramEnd"/>
+      <w:r>
+        <w:t>like</w:t>
+      </w:r>
       <w:r>
         <w:t xml:space="preserve"> MQTT such as </w:t>
       </w:r>
@@ -939,7 +1193,7 @@
       </w:r>
       <w:hyperlink r:id="rId5" w:tooltip="Simple Authentication and Security Layer" w:history="1">
         <w:r>
-          <w:t>SASL</w:t>
+          <w:t>SSL</w:t>
         </w:r>
       </w:hyperlink>
       <w:r>
@@ -956,9 +1210,6 @@
       <w:r>
         <w:t xml:space="preserve"> </w:t>
       </w:r>
-      <w:r>
-        <w:t>It assumes an underlying reliable transport layer protocol such as Transmission Control Protocol (TCP).</w:t>
-      </w:r>
     </w:p>
     <w:p/>
     <w:p>
@@ -1028,7 +1279,13 @@
         <w:rPr>
           <w:rFonts w:ascii="Calibri" w:hAnsi="Calibri"/>
         </w:rPr>
-        <w:t xml:space="preserve">Finally, I'll talk about </w:t>
+        <w:t>Finally</w:t>
+      </w:r>
+      <w:r>
+        <w:rPr>
+          <w:rFonts w:ascii="Calibri" w:hAnsi="Calibri"/>
+        </w:rPr>
+        <w:t xml:space="preserve">, I'll talk about </w:t>
       </w:r>
       <w:proofErr w:type="spellStart"/>
       <w:r>
@@ -1042,8 +1299,28 @@
         <w:rPr>
           <w:rFonts w:ascii="Calibri" w:hAnsi="Calibri"/>
         </w:rPr>
-        <w:t>, which is Constrained Application Protocol.</w:t>
-      </w:r>
+        <w:t>, which stands for</w:t>
+      </w:r>
+      <w:r>
+        <w:rPr>
+          <w:rFonts w:ascii="Calibri" w:hAnsi="Calibri"/>
+        </w:rPr>
+        <w:t xml:space="preserve"> Constrained Application Protocol.</w:t>
+      </w:r>
+      <w:r>
+        <w:rPr>
+          <w:rFonts w:ascii="Calibri" w:hAnsi="Calibri"/>
+        </w:rPr>
+        <w:t xml:space="preserve">  What is it with these people and the acronyms?  Seriously…</w:t>
+      </w:r>
+      <w:r>
+        <w:rPr>
+          <w:rFonts w:ascii="Calibri" w:hAnsi="Calibri"/>
+        </w:rPr>
+        <w:t xml:space="preserve"> Anyway .</w:t>
+      </w:r>
+      <w:bookmarkStart w:id="0" w:name="_GoBack"/>
+      <w:bookmarkEnd w:id="0"/>
     </w:p>
     <w:p>
       <w:pPr>
@@ -1061,13 +1338,22 @@
       <w:r>
         <w:t xml:space="preserve"> makes use of two message types, requests and responses, using a simple, binary, base header format. The base header may be followed by options in an optimized Type-Length-Value format. </w:t>
       </w:r>
+      <w:r>
+        <w:t xml:space="preserve">Unlike the previous protocols, </w:t>
+      </w:r>
       <w:proofErr w:type="spellStart"/>
       <w:r>
         <w:t>CoAP</w:t>
       </w:r>
       <w:proofErr w:type="spellEnd"/>
       <w:r>
-        <w:t xml:space="preserve"> is by default bound to UDP and optionally to </w:t>
+        <w:t xml:space="preserve"> is </w:t>
+      </w:r>
+      <w:r>
+        <w:t>typically built on</w:t>
+      </w:r>
+      <w:r>
+        <w:t xml:space="preserve"> UDP and optionally to </w:t>
       </w:r>
       <w:hyperlink r:id="rId7" w:tooltip="DTLS" w:history="1">
         <w:r>
@@ -1075,43 +1361,23 @@
         </w:r>
       </w:hyperlink>
       <w:r>
-        <w:t>, providing a high level of communications security.</w:t>
+        <w:t xml:space="preserve"> (remember secure UDP)</w:t>
+      </w:r>
+      <w:r>
+        <w:t>.</w:t>
       </w:r>
     </w:p>
     <w:p/>
     <w:p>
       <w:r>
-        <w:t xml:space="preserve">Any bytes after the headers in the packet are considered the message body, if any. The length of the message body is implied by the datagram length. When bound to UDP the entire message MUST fit within a single datagram. When used with </w:t>
-      </w:r>
-      <w:hyperlink r:id="rId8" w:tooltip="6LoWPAN" w:history="1">
-        <w:r>
-          <w:t>6LoWPAN</w:t>
-        </w:r>
-      </w:hyperlink>
-      <w:r>
-        <w:t xml:space="preserve"> as defined in </w:t>
-      </w:r>
-      <w:hyperlink r:id="rId9" w:history="1">
-        <w:r>
-          <w:t>RFC 4944</w:t>
-        </w:r>
-      </w:hyperlink>
-      <w:r>
-        <w:t xml:space="preserve">, messages SHOULD fit into a single </w:t>
-      </w:r>
-      <w:hyperlink r:id="rId10" w:tooltip="IEEE 802.15.4" w:history="1">
-        <w:r>
-          <w:t>IEEE 802.15.4</w:t>
-        </w:r>
-      </w:hyperlink>
-      <w:r>
-        <w:t xml:space="preserve"> frame to minimize fragmentation.</w:t>
+        <w:lastRenderedPageBreak/>
+        <w:t>Any bytes after the headers in the packet are considered the message body, if any. The length of the message body is implied by the datagram length. When bound to UDP the entire message MUST fit within a single datagram.</w:t>
       </w:r>
     </w:p>
     <w:p/>
     <w:p>
       <w:r>
-        <w:t xml:space="preserve">The mapping of </w:t>
+        <w:t xml:space="preserve">It is also possible to use HTTP messages as a transport for </w:t>
       </w:r>
       <w:proofErr w:type="spellStart"/>
       <w:r>
@@ -1119,23 +1385,7 @@
       </w:r>
       <w:proofErr w:type="spellEnd"/>
       <w:r>
-        <w:t xml:space="preserve"> with </w:t>
-      </w:r>
-      <w:hyperlink r:id="rId11" w:tooltip="HTTP" w:history="1">
-        <w:r>
-          <w:t>HTTP</w:t>
-        </w:r>
-      </w:hyperlink>
-      <w:r>
-        <w:t xml:space="preserve"> is also defined, allowing proxies to be built providing access to </w:t>
-      </w:r>
-      <w:proofErr w:type="spellStart"/>
-      <w:r>
-        <w:t>CoAP</w:t>
-      </w:r>
-      <w:proofErr w:type="spellEnd"/>
-      <w:r>
-        <w:t xml:space="preserve"> resources via HTTP in a uniform way.</w:t>
+        <w:t>.</w:t>
       </w:r>
     </w:p>
     <w:p/>
@@ -1174,7 +1424,6 @@
           <w:b/>
           <w:u w:val="single"/>
         </w:rPr>
-        <w:lastRenderedPageBreak/>
         <w:t>Wrap-Up</w:t>
       </w:r>
     </w:p>
@@ -1293,8 +1542,8 @@
 </file>
 
 <file path=word/numbering.xml><?xml version="1.0" encoding="utf-8"?>
-<w:numbering xmlns:wpc="http://schemas.microsoft.com/office/word/2010/wordprocessingCanvas" xmlns:cx="http://schemas.microsoft.com/office/drawing/2014/chartex" xmlns:cx1="http://schemas.microsoft.com/office/drawing/2015/9/8/chartex" xmlns:cx2="http://schemas.microsoft.com/office/drawing/2015/10/21/chartex" xmlns:cx3="http://schemas.microsoft.com/office/drawing/2016/5/9/chartex" xmlns:cx4="http://schemas.microsoft.com/office/drawing/2016/5/10/chartex" xmlns:cx5="http://schemas.microsoft.com/office/drawing/2016/5/11/chartex" xmlns:cx6="http://schemas.microsoft.com/office/drawing/2016/5/12/chartex" xmlns:cx7="http://schemas.microsoft.com/office/drawing/2016/5/13/chartex" xmlns:cx8="http://schemas.microsoft.com/office/drawing/2016/5/14/chartex" xmlns:mc="http://schemas.openxmlformats.org/markup-compatibility/2006" xmlns:aink="http://schemas.microsoft.com/office/drawing/2016/ink" xmlns:am3d="http://schemas.microsoft.com/office/drawing/2017/model3d" xmlns:o="urn:schemas-microsoft-com:office:office" xmlns:r="http://schemas.openxmlformats.org/officeDocument/2006/relationships" xmlns:m="http://schemas.openxmlformats.org/officeDocument/2006/math" xmlns:v="urn:schemas-microsoft-com:vml" xmlns:wp14="http://schemas.microsoft.com/office/word/2010/wordprocessingDrawing" xmlns:wp="http://schemas.openxmlformats.org/drawingml/2006/wordprocessingDrawing" xmlns:w10="urn:schemas-microsoft-com:office:word" xmlns:w="http://schemas.openxmlformats.org/wordprocessingml/2006/main" xmlns:w14="http://schemas.microsoft.com/office/word/2010/wordml" xmlns:w15="http://schemas.microsoft.com/office/word/2012/wordml" xmlns:w16cid="http://schemas.microsoft.com/office/word/2016/wordml/cid" xmlns:w16se="http://schemas.microsoft.com/office/word/2015/wordml/symex" xmlns:wpg="http://schemas.microsoft.com/office/word/2010/wordprocessingGroup" xmlns:wpi="http://schemas.microsoft.com/office/word/2010/wordprocessingInk" xmlns:wne="http://schemas.microsoft.com/office/word/2006/wordml" xmlns:wps="http://schemas.microsoft.com/office/word/2010/wordprocessingShape" mc:Ignorable="w14 w15 w16se w16cid wp14">
-  <w:abstractNum w:abstractNumId="0" w15:restartNumberingAfterBreak="0">
+<w:numbering xmlns:wpc="http://schemas.microsoft.com/office/word/2010/wordprocessingCanvas" xmlns:mo="http://schemas.microsoft.com/office/mac/office/2008/main" xmlns:mc="http://schemas.openxmlformats.org/markup-compatibility/2006" xmlns:mv="urn:schemas-microsoft-com:mac:vml" xmlns:o="urn:schemas-microsoft-com:office:office" xmlns:r="http://schemas.openxmlformats.org/officeDocument/2006/relationships" xmlns:m="http://schemas.openxmlformats.org/officeDocument/2006/math" xmlns:v="urn:schemas-microsoft-com:vml" xmlns:wp14="http://schemas.microsoft.com/office/word/2010/wordprocessingDrawing" xmlns:wp="http://schemas.openxmlformats.org/drawingml/2006/wordprocessingDrawing" xmlns:w10="urn:schemas-microsoft-com:office:word" xmlns:w="http://schemas.openxmlformats.org/wordprocessingml/2006/main" xmlns:w14="http://schemas.microsoft.com/office/word/2010/wordml" xmlns:w15="http://schemas.microsoft.com/office/word/2012/wordml" xmlns:wpg="http://schemas.microsoft.com/office/word/2010/wordprocessingGroup" xmlns:wpi="http://schemas.microsoft.com/office/word/2010/wordprocessingInk" xmlns:wne="http://schemas.microsoft.com/office/word/2006/wordml" xmlns:wps="http://schemas.microsoft.com/office/word/2010/wordprocessingShape" mc:Ignorable="w14 w15 wp14">
+  <w:abstractNum w:abstractNumId="0">
     <w:nsid w:val="05EB3F5A"/>
     <w:multiLevelType w:val="hybridMultilevel"/>
     <w:tmpl w:val="F50EC004"/>
@@ -1383,7 +1632,7 @@
       </w:pPr>
     </w:lvl>
   </w:abstractNum>
-  <w:abstractNum w:abstractNumId="1" w15:restartNumberingAfterBreak="0">
+  <w:abstractNum w:abstractNumId="1">
     <w:nsid w:val="08F13F33"/>
     <w:multiLevelType w:val="hybridMultilevel"/>
     <w:tmpl w:val="7B5C1BA0"/>
@@ -1496,7 +1745,7 @@
       </w:rPr>
     </w:lvl>
   </w:abstractNum>
-  <w:abstractNum w:abstractNumId="2" w15:restartNumberingAfterBreak="0">
+  <w:abstractNum w:abstractNumId="2">
     <w:nsid w:val="0DD02367"/>
     <w:multiLevelType w:val="hybridMultilevel"/>
     <w:tmpl w:val="1DD49528"/>
@@ -1585,7 +1834,7 @@
       </w:pPr>
     </w:lvl>
   </w:abstractNum>
-  <w:abstractNum w:abstractNumId="3" w15:restartNumberingAfterBreak="0">
+  <w:abstractNum w:abstractNumId="3">
     <w:nsid w:val="28725ACD"/>
     <w:multiLevelType w:val="hybridMultilevel"/>
     <w:tmpl w:val="3DDA313C"/>
@@ -1674,7 +1923,7 @@
       </w:pPr>
     </w:lvl>
   </w:abstractNum>
-  <w:abstractNum w:abstractNumId="4" w15:restartNumberingAfterBreak="0">
+  <w:abstractNum w:abstractNumId="4">
     <w:nsid w:val="325C214D"/>
     <w:multiLevelType w:val="hybridMultilevel"/>
     <w:tmpl w:val="69D6C95C"/>
@@ -1763,7 +2012,7 @@
       </w:pPr>
     </w:lvl>
   </w:abstractNum>
-  <w:abstractNum w:abstractNumId="5" w15:restartNumberingAfterBreak="0">
+  <w:abstractNum w:abstractNumId="5">
     <w:nsid w:val="3B85199D"/>
     <w:multiLevelType w:val="hybridMultilevel"/>
     <w:tmpl w:val="86004AA2"/>
@@ -1852,7 +2101,7 @@
       </w:pPr>
     </w:lvl>
   </w:abstractNum>
-  <w:abstractNum w:abstractNumId="6" w15:restartNumberingAfterBreak="0">
+  <w:abstractNum w:abstractNumId="6">
     <w:nsid w:val="42FB5228"/>
     <w:multiLevelType w:val="hybridMultilevel"/>
     <w:tmpl w:val="17020C78"/>
@@ -1938,7 +2187,7 @@
       </w:pPr>
     </w:lvl>
   </w:abstractNum>
-  <w:abstractNum w:abstractNumId="7" w15:restartNumberingAfterBreak="0">
+  <w:abstractNum w:abstractNumId="7">
     <w:nsid w:val="4CA8032E"/>
     <w:multiLevelType w:val="hybridMultilevel"/>
     <w:tmpl w:val="6838870C"/>
@@ -2027,7 +2276,7 @@
       </w:pPr>
     </w:lvl>
   </w:abstractNum>
-  <w:abstractNum w:abstractNumId="8" w15:restartNumberingAfterBreak="0">
+  <w:abstractNum w:abstractNumId="8">
     <w:nsid w:val="5046481E"/>
     <w:multiLevelType w:val="hybridMultilevel"/>
     <w:tmpl w:val="D6086820"/>
@@ -2116,7 +2365,7 @@
       </w:pPr>
     </w:lvl>
   </w:abstractNum>
-  <w:abstractNum w:abstractNumId="9" w15:restartNumberingAfterBreak="0">
+  <w:abstractNum w:abstractNumId="9">
     <w:nsid w:val="59A25B46"/>
     <w:multiLevelType w:val="hybridMultilevel"/>
     <w:tmpl w:val="A5262028"/>
@@ -2205,7 +2454,7 @@
       </w:pPr>
     </w:lvl>
   </w:abstractNum>
-  <w:abstractNum w:abstractNumId="10" w15:restartNumberingAfterBreak="0">
+  <w:abstractNum w:abstractNumId="10">
     <w:nsid w:val="62923EDB"/>
     <w:multiLevelType w:val="hybridMultilevel"/>
     <w:tmpl w:val="270092A6"/>
@@ -2318,7 +2567,7 @@
       </w:rPr>
     </w:lvl>
   </w:abstractNum>
-  <w:abstractNum w:abstractNumId="11" w15:restartNumberingAfterBreak="0">
+  <w:abstractNum w:abstractNumId="11">
     <w:nsid w:val="6F7B0BD2"/>
     <w:multiLevelType w:val="hybridMultilevel"/>
     <w:tmpl w:val="10A8714E"/>
@@ -2407,7 +2656,7 @@
       </w:pPr>
     </w:lvl>
   </w:abstractNum>
-  <w:abstractNum w:abstractNumId="12" w15:restartNumberingAfterBreak="0">
+  <w:abstractNum w:abstractNumId="12">
     <w:nsid w:val="73280508"/>
     <w:multiLevelType w:val="hybridMultilevel"/>
     <w:tmpl w:val="21867906"/>
@@ -2539,7 +2788,7 @@
 </file>
 
 <file path=word/styles.xml><?xml version="1.0" encoding="utf-8"?>
-<w:styles xmlns:mc="http://schemas.openxmlformats.org/markup-compatibility/2006" xmlns:r="http://schemas.openxmlformats.org/officeDocument/2006/relationships" xmlns:w="http://schemas.openxmlformats.org/wordprocessingml/2006/main" xmlns:w14="http://schemas.microsoft.com/office/word/2010/wordml" xmlns:w15="http://schemas.microsoft.com/office/word/2012/wordml" xmlns:w16cid="http://schemas.microsoft.com/office/word/2016/wordml/cid" xmlns:w16se="http://schemas.microsoft.com/office/word/2015/wordml/symex" mc:Ignorable="w14 w15 w16se w16cid">
+<w:styles xmlns:mc="http://schemas.openxmlformats.org/markup-compatibility/2006" xmlns:r="http://schemas.openxmlformats.org/officeDocument/2006/relationships" xmlns:w="http://schemas.openxmlformats.org/wordprocessingml/2006/main" xmlns:w14="http://schemas.microsoft.com/office/word/2010/wordml" xmlns:w15="http://schemas.microsoft.com/office/word/2012/wordml" mc:Ignorable="w14 w15">
   <w:docDefaults>
     <w:rPrDefault>
       <w:rPr>
@@ -2551,7 +2800,7 @@
     </w:rPrDefault>
     <w:pPrDefault/>
   </w:docDefaults>
-  <w:latentStyles w:defLockedState="0" w:defUIPriority="99" w:defSemiHidden="0" w:defUnhideWhenUsed="0" w:defQFormat="0" w:count="375">
+  <w:latentStyles w:defLockedState="0" w:defUIPriority="99" w:defSemiHidden="0" w:defUnhideWhenUsed="0" w:defQFormat="0" w:count="382">
     <w:lsdException w:name="Normal" w:uiPriority="0" w:qFormat="1"/>
     <w:lsdException w:name="heading 1" w:uiPriority="9" w:qFormat="1"/>
     <w:lsdException w:name="heading 2" w:semiHidden="1" w:uiPriority="9" w:unhideWhenUsed="1" w:qFormat="1"/>

</xml_diff>